<commit_message>
Took out Signup UC
</commit_message>
<xml_diff>
--- a/RIS Report.docx
+++ b/RIS Report.docx
@@ -1,6 +1,6 @@
 
 <file path=word/document.xml><?xml version="1.0" encoding="utf-8"?>
-<w:document xmlns:wpc="http://schemas.microsoft.com/office/word/2010/wordprocessingCanvas" xmlns:cx="http://schemas.microsoft.com/office/drawing/2014/chartex" xmlns:cx1="http://schemas.microsoft.com/office/drawing/2015/9/8/chartex" xmlns:cx2="http://schemas.microsoft.com/office/drawing/2015/10/21/chartex" xmlns:cx3="http://schemas.microsoft.com/office/drawing/2016/5/9/chartex" xmlns:cx4="http://schemas.microsoft.com/office/drawing/2016/5/10/chartex" xmlns:cx5="http://schemas.microsoft.com/office/drawing/2016/5/11/chartex" xmlns:cx6="http://schemas.microsoft.com/office/drawing/2016/5/12/chartex" xmlns:cx7="http://schemas.microsoft.com/office/drawing/2016/5/13/chartex" xmlns:cx8="http://schemas.microsoft.com/office/drawing/2016/5/14/chartex" xmlns:mc="http://schemas.openxmlformats.org/markup-compatibility/2006" xmlns:aink="http://schemas.microsoft.com/office/drawing/2016/ink" xmlns:am3d="http://schemas.microsoft.com/office/drawing/2017/model3d" xmlns:o="urn:schemas-microsoft-com:office:office" xmlns:r="http://schemas.openxmlformats.org/officeDocument/2006/relationships" xmlns:m="http://schemas.openxmlformats.org/officeDocument/2006/math" xmlns:v="urn:schemas-microsoft-com:vml" xmlns:wp14="http://schemas.microsoft.com/office/word/2010/wordprocessingDrawing" xmlns:wp="http://schemas.openxmlformats.org/drawingml/2006/wordprocessingDrawing" xmlns:w10="urn:schemas-microsoft-com:office:word" xmlns:w="http://schemas.openxmlformats.org/wordprocessingml/2006/main" xmlns:w14="http://schemas.microsoft.com/office/word/2010/wordml" xmlns:w15="http://schemas.microsoft.com/office/word/2012/wordml" xmlns:w16cid="http://schemas.microsoft.com/office/word/2016/wordml/cid" xmlns:w16se="http://schemas.microsoft.com/office/word/2015/wordml/symex" xmlns:wpg="http://schemas.microsoft.com/office/word/2010/wordprocessingGroup" xmlns:wpi="http://schemas.microsoft.com/office/word/2010/wordprocessingInk" xmlns:wne="http://schemas.microsoft.com/office/word/2006/wordml" xmlns:wps="http://schemas.microsoft.com/office/word/2010/wordprocessingShape" mc:Ignorable="w14 w15 w16se w16cid wp14">
+<w:document xmlns:wpc="http://schemas.microsoft.com/office/word/2010/wordprocessingCanvas" xmlns:cx="http://schemas.microsoft.com/office/drawing/2014/chartex" xmlns:cx1="http://schemas.microsoft.com/office/drawing/2015/9/8/chartex" xmlns:mc="http://schemas.openxmlformats.org/markup-compatibility/2006" xmlns:o="urn:schemas-microsoft-com:office:office" xmlns:r="http://schemas.openxmlformats.org/officeDocument/2006/relationships" xmlns:m="http://schemas.openxmlformats.org/officeDocument/2006/math" xmlns:v="urn:schemas-microsoft-com:vml" xmlns:wp14="http://schemas.microsoft.com/office/word/2010/wordprocessingDrawing" xmlns:wp="http://schemas.openxmlformats.org/drawingml/2006/wordprocessingDrawing" xmlns:w10="urn:schemas-microsoft-com:office:word" xmlns:w="http://schemas.openxmlformats.org/wordprocessingml/2006/main" xmlns:w14="http://schemas.microsoft.com/office/word/2010/wordml" xmlns:w15="http://schemas.microsoft.com/office/word/2012/wordml" xmlns:w16se="http://schemas.microsoft.com/office/word/2015/wordml/symex" xmlns:wpg="http://schemas.microsoft.com/office/word/2010/wordprocessingGroup" xmlns:wpi="http://schemas.microsoft.com/office/word/2010/wordprocessingInk" xmlns:wne="http://schemas.microsoft.com/office/word/2006/wordml" xmlns:wps="http://schemas.microsoft.com/office/word/2010/wordprocessingShape" mc:Ignorable="w14 w15 w16se wp14">
   <w:body>
     <w:p>
       <w:pPr>
@@ -763,15 +763,7 @@
         <w:contextualSpacing/>
       </w:pPr>
       <w:r>
-        <w:t xml:space="preserve">Database </w:t>
-      </w:r>
-      <w:proofErr w:type="gramStart"/>
-      <w:r>
-        <w:t>changes(</w:t>
-      </w:r>
-      <w:proofErr w:type="gramEnd"/>
-      <w:r>
-        <w:t>add, delete, or edit of information) should be updated in the tables within the program</w:t>
+        <w:t>Database changes(add, delete, or edit of information) should be updated in the tables within the program</w:t>
       </w:r>
     </w:p>
     <w:p>
@@ -2347,14 +2339,14 @@
               <w:rPr>
                 <w:rFonts w:eastAsia="Courier New"/>
               </w:rPr>
-              <w:t xml:space="preserve"> </w:t>
+              <w:t xml:space="preserve"> screen</w:t>
             </w:r>
             <w:proofErr w:type="gramStart"/>
             <w:r>
               <w:rPr>
                 <w:rFonts w:eastAsia="Courier New"/>
               </w:rPr>
-              <w:t>screen.(</w:t>
+              <w:t>.(</w:t>
             </w:r>
             <w:proofErr w:type="spellStart"/>
             <w:proofErr w:type="gramEnd"/>
@@ -6821,17 +6813,9 @@
               <w:rPr>
                 <w:rFonts w:eastAsia="Courier New"/>
               </w:rPr>
-              <w:t>stating</w:t>
-            </w:r>
-            <w:proofErr w:type="gramStart"/>
-            <w:r>
-              <w:rPr>
-                <w:rFonts w:eastAsia="Courier New"/>
-              </w:rPr>
-              <w:t>,”You</w:t>
+              <w:t>stating,”You</w:t>
             </w:r>
             <w:proofErr w:type="spellEnd"/>
-            <w:proofErr w:type="gramEnd"/>
             <w:r>
               <w:rPr>
                 <w:rFonts w:eastAsia="Courier New"/>
@@ -10162,17 +10146,9 @@
               <w:rPr>
                 <w:rFonts w:eastAsia="Courier New"/>
               </w:rPr>
-              <w:t>stating</w:t>
-            </w:r>
-            <w:proofErr w:type="gramStart"/>
-            <w:r>
-              <w:rPr>
-                <w:rFonts w:eastAsia="Courier New"/>
-              </w:rPr>
-              <w:t>,”You</w:t>
+              <w:t>stating,”You</w:t>
             </w:r>
             <w:proofErr w:type="spellEnd"/>
-            <w:proofErr w:type="gramEnd"/>
             <w:r>
               <w:rPr>
                 <w:rFonts w:eastAsia="Courier New"/>
@@ -11439,749 +11415,10 @@
         <w:spacing w:before="120" w:line="192" w:lineRule="auto"/>
       </w:pPr>
     </w:p>
-    <w:tbl>
-      <w:tblPr>
-        <w:tblStyle w:val="a9"/>
-        <w:tblW w:w="9360" w:type="dxa"/>
-        <w:tblInd w:w="100" w:type="dxa"/>
-        <w:tblBorders>
-          <w:top w:val="single" w:sz="6" w:space="0" w:color="000000"/>
-          <w:left w:val="single" w:sz="6" w:space="0" w:color="000000"/>
-          <w:bottom w:val="single" w:sz="6" w:space="0" w:color="000000"/>
-          <w:right w:val="single" w:sz="6" w:space="0" w:color="000000"/>
-          <w:insideH w:val="single" w:sz="6" w:space="0" w:color="000000"/>
-          <w:insideV w:val="single" w:sz="6" w:space="0" w:color="000000"/>
-        </w:tblBorders>
-        <w:tblLayout w:type="fixed"/>
-        <w:tblLook w:val="0600" w:firstRow="0" w:lastRow="0" w:firstColumn="0" w:lastColumn="0" w:noHBand="1" w:noVBand="1"/>
-      </w:tblPr>
-      <w:tblGrid>
-        <w:gridCol w:w="2361"/>
-        <w:gridCol w:w="6999"/>
-      </w:tblGrid>
-      <w:tr>
-        <w:tc>
-          <w:tcPr>
-            <w:tcW w:w="2361" w:type="dxa"/>
-            <w:tcBorders>
-              <w:top w:val="single" w:sz="8" w:space="0" w:color="000000"/>
-              <w:left w:val="single" w:sz="8" w:space="0" w:color="000000"/>
-              <w:bottom w:val="single" w:sz="8" w:space="0" w:color="000000"/>
-              <w:right w:val="single" w:sz="8" w:space="0" w:color="000000"/>
-            </w:tcBorders>
-            <w:shd w:val="clear" w:color="auto" w:fill="auto"/>
-            <w:tcMar>
-              <w:top w:w="100" w:type="dxa"/>
-              <w:left w:w="100" w:type="dxa"/>
-              <w:bottom w:w="100" w:type="dxa"/>
-              <w:right w:w="100" w:type="dxa"/>
-            </w:tcMar>
-          </w:tcPr>
-          <w:p>
-            <w:pPr>
-              <w:spacing w:line="240" w:lineRule="auto"/>
-              <w:rPr>
-                <w:rFonts w:eastAsia="Courier New"/>
-              </w:rPr>
-            </w:pPr>
-            <w:r>
-              <w:rPr>
-                <w:rFonts w:eastAsia="Courier New"/>
-              </w:rPr>
-              <w:t>UC Name</w:t>
-            </w:r>
-          </w:p>
-        </w:tc>
-        <w:tc>
-          <w:tcPr>
-            <w:tcW w:w="6999" w:type="dxa"/>
-            <w:tcBorders>
-              <w:top w:val="single" w:sz="8" w:space="0" w:color="000000"/>
-              <w:bottom w:val="single" w:sz="8" w:space="0" w:color="000000"/>
-              <w:right w:val="single" w:sz="8" w:space="0" w:color="000000"/>
-            </w:tcBorders>
-            <w:shd w:val="clear" w:color="auto" w:fill="auto"/>
-            <w:tcMar>
-              <w:top w:w="100" w:type="dxa"/>
-              <w:left w:w="100" w:type="dxa"/>
-              <w:bottom w:w="100" w:type="dxa"/>
-              <w:right w:w="100" w:type="dxa"/>
-            </w:tcMar>
-          </w:tcPr>
-          <w:p>
-            <w:pPr>
-              <w:spacing w:line="240" w:lineRule="auto"/>
-              <w:rPr>
-                <w:rFonts w:eastAsia="Courier New"/>
-              </w:rPr>
-            </w:pPr>
-            <w:r>
-              <w:rPr>
-                <w:rFonts w:eastAsia="Courier New"/>
-              </w:rPr>
-              <w:t>Signup</w:t>
-            </w:r>
-          </w:p>
-        </w:tc>
-      </w:tr>
-      <w:tr>
-        <w:tc>
-          <w:tcPr>
-            <w:tcW w:w="2361" w:type="dxa"/>
-            <w:tcBorders>
-              <w:left w:val="single" w:sz="8" w:space="0" w:color="000000"/>
-              <w:bottom w:val="single" w:sz="8" w:space="0" w:color="000000"/>
-              <w:right w:val="single" w:sz="8" w:space="0" w:color="000000"/>
-            </w:tcBorders>
-            <w:shd w:val="clear" w:color="auto" w:fill="auto"/>
-            <w:tcMar>
-              <w:top w:w="100" w:type="dxa"/>
-              <w:left w:w="100" w:type="dxa"/>
-              <w:bottom w:w="100" w:type="dxa"/>
-              <w:right w:w="100" w:type="dxa"/>
-            </w:tcMar>
-          </w:tcPr>
-          <w:p>
-            <w:pPr>
-              <w:spacing w:line="240" w:lineRule="auto"/>
-              <w:rPr>
-                <w:rFonts w:eastAsia="Courier New"/>
-              </w:rPr>
-            </w:pPr>
-            <w:r>
-              <w:rPr>
-                <w:rFonts w:eastAsia="Courier New"/>
-              </w:rPr>
-              <w:t>UC ID</w:t>
-            </w:r>
-          </w:p>
-        </w:tc>
-        <w:tc>
-          <w:tcPr>
-            <w:tcW w:w="6999" w:type="dxa"/>
-            <w:tcBorders>
-              <w:bottom w:val="single" w:sz="8" w:space="0" w:color="000000"/>
-              <w:right w:val="single" w:sz="8" w:space="0" w:color="000000"/>
-            </w:tcBorders>
-            <w:shd w:val="clear" w:color="auto" w:fill="auto"/>
-            <w:tcMar>
-              <w:top w:w="100" w:type="dxa"/>
-              <w:left w:w="100" w:type="dxa"/>
-              <w:bottom w:w="100" w:type="dxa"/>
-              <w:right w:w="100" w:type="dxa"/>
-            </w:tcMar>
-          </w:tcPr>
-          <w:p>
-            <w:pPr>
-              <w:spacing w:line="240" w:lineRule="auto"/>
-              <w:rPr>
-                <w:rFonts w:eastAsia="Courier New"/>
-              </w:rPr>
-            </w:pPr>
-            <w:r>
-              <w:rPr>
-                <w:rFonts w:eastAsia="Courier New"/>
-              </w:rPr>
-              <w:t>SIGNUP</w:t>
-            </w:r>
-          </w:p>
-        </w:tc>
-      </w:tr>
-      <w:tr>
-        <w:tc>
-          <w:tcPr>
-            <w:tcW w:w="2361" w:type="dxa"/>
-            <w:tcBorders>
-              <w:left w:val="single" w:sz="8" w:space="0" w:color="000000"/>
-              <w:bottom w:val="single" w:sz="8" w:space="0" w:color="000000"/>
-              <w:right w:val="single" w:sz="8" w:space="0" w:color="000000"/>
-            </w:tcBorders>
-            <w:shd w:val="clear" w:color="auto" w:fill="auto"/>
-            <w:tcMar>
-              <w:top w:w="100" w:type="dxa"/>
-              <w:left w:w="100" w:type="dxa"/>
-              <w:bottom w:w="100" w:type="dxa"/>
-              <w:right w:w="100" w:type="dxa"/>
-            </w:tcMar>
-          </w:tcPr>
-          <w:p>
-            <w:pPr>
-              <w:spacing w:line="240" w:lineRule="auto"/>
-              <w:rPr>
-                <w:rFonts w:eastAsia="Courier New"/>
-              </w:rPr>
-            </w:pPr>
-            <w:r>
-              <w:rPr>
-                <w:rFonts w:eastAsia="Courier New"/>
-              </w:rPr>
-              <w:t>Screen Mock-ups</w:t>
-            </w:r>
-          </w:p>
-        </w:tc>
-        <w:tc>
-          <w:tcPr>
-            <w:tcW w:w="6999" w:type="dxa"/>
-            <w:tcBorders>
-              <w:bottom w:val="single" w:sz="8" w:space="0" w:color="000000"/>
-              <w:right w:val="single" w:sz="8" w:space="0" w:color="000000"/>
-            </w:tcBorders>
-            <w:shd w:val="clear" w:color="auto" w:fill="auto"/>
-            <w:tcMar>
-              <w:top w:w="100" w:type="dxa"/>
-              <w:left w:w="100" w:type="dxa"/>
-              <w:bottom w:w="100" w:type="dxa"/>
-              <w:right w:w="100" w:type="dxa"/>
-            </w:tcMar>
-          </w:tcPr>
-          <w:p>
-            <w:pPr>
-              <w:spacing w:line="240" w:lineRule="auto"/>
-              <w:rPr>
-                <w:rFonts w:eastAsia="Courier New"/>
-              </w:rPr>
-            </w:pPr>
-            <w:bookmarkStart w:id="0" w:name="_GoBack"/>
-            <w:bookmarkEnd w:id="0"/>
-          </w:p>
-        </w:tc>
-      </w:tr>
-      <w:tr>
-        <w:tc>
-          <w:tcPr>
-            <w:tcW w:w="2361" w:type="dxa"/>
-            <w:tcBorders>
-              <w:left w:val="single" w:sz="8" w:space="0" w:color="000000"/>
-              <w:bottom w:val="single" w:sz="8" w:space="0" w:color="000000"/>
-              <w:right w:val="single" w:sz="8" w:space="0" w:color="000000"/>
-            </w:tcBorders>
-            <w:shd w:val="clear" w:color="auto" w:fill="auto"/>
-            <w:tcMar>
-              <w:top w:w="100" w:type="dxa"/>
-              <w:left w:w="100" w:type="dxa"/>
-              <w:bottom w:w="100" w:type="dxa"/>
-              <w:right w:w="100" w:type="dxa"/>
-            </w:tcMar>
-          </w:tcPr>
-          <w:p>
-            <w:pPr>
-              <w:spacing w:line="240" w:lineRule="auto"/>
-              <w:rPr>
-                <w:rFonts w:eastAsia="Courier New"/>
-              </w:rPr>
-            </w:pPr>
-            <w:r>
-              <w:rPr>
-                <w:rFonts w:eastAsia="Courier New"/>
-              </w:rPr>
-              <w:t>Version</w:t>
-            </w:r>
-          </w:p>
-        </w:tc>
-        <w:tc>
-          <w:tcPr>
-            <w:tcW w:w="6999" w:type="dxa"/>
-            <w:tcBorders>
-              <w:bottom w:val="single" w:sz="8" w:space="0" w:color="000000"/>
-              <w:right w:val="single" w:sz="8" w:space="0" w:color="000000"/>
-            </w:tcBorders>
-            <w:shd w:val="clear" w:color="auto" w:fill="auto"/>
-            <w:tcMar>
-              <w:top w:w="100" w:type="dxa"/>
-              <w:left w:w="100" w:type="dxa"/>
-              <w:bottom w:w="100" w:type="dxa"/>
-              <w:right w:w="100" w:type="dxa"/>
-            </w:tcMar>
-          </w:tcPr>
-          <w:p>
-            <w:pPr>
-              <w:spacing w:line="240" w:lineRule="auto"/>
-              <w:rPr>
-                <w:rFonts w:eastAsia="Courier New"/>
-              </w:rPr>
-            </w:pPr>
-            <w:r>
-              <w:rPr>
-                <w:rFonts w:eastAsia="Courier New"/>
-              </w:rPr>
-              <w:t>1.0.0</w:t>
-            </w:r>
-          </w:p>
-        </w:tc>
-      </w:tr>
-      <w:tr>
-        <w:tc>
-          <w:tcPr>
-            <w:tcW w:w="2361" w:type="dxa"/>
-            <w:tcBorders>
-              <w:left w:val="single" w:sz="8" w:space="0" w:color="000000"/>
-              <w:bottom w:val="single" w:sz="8" w:space="0" w:color="000000"/>
-              <w:right w:val="single" w:sz="8" w:space="0" w:color="000000"/>
-            </w:tcBorders>
-            <w:shd w:val="clear" w:color="auto" w:fill="auto"/>
-            <w:tcMar>
-              <w:top w:w="100" w:type="dxa"/>
-              <w:left w:w="100" w:type="dxa"/>
-              <w:bottom w:w="100" w:type="dxa"/>
-              <w:right w:w="100" w:type="dxa"/>
-            </w:tcMar>
-          </w:tcPr>
-          <w:p>
-            <w:pPr>
-              <w:spacing w:line="240" w:lineRule="auto"/>
-              <w:rPr>
-                <w:rFonts w:eastAsia="Courier New"/>
-              </w:rPr>
-            </w:pPr>
-            <w:r>
-              <w:rPr>
-                <w:rFonts w:eastAsia="Courier New"/>
-              </w:rPr>
-              <w:t>Author</w:t>
-            </w:r>
-          </w:p>
-        </w:tc>
-        <w:tc>
-          <w:tcPr>
-            <w:tcW w:w="6999" w:type="dxa"/>
-            <w:tcBorders>
-              <w:bottom w:val="single" w:sz="8" w:space="0" w:color="000000"/>
-              <w:right w:val="single" w:sz="8" w:space="0" w:color="000000"/>
-            </w:tcBorders>
-            <w:shd w:val="clear" w:color="auto" w:fill="auto"/>
-            <w:tcMar>
-              <w:top w:w="100" w:type="dxa"/>
-              <w:left w:w="100" w:type="dxa"/>
-              <w:bottom w:w="100" w:type="dxa"/>
-              <w:right w:w="100" w:type="dxa"/>
-            </w:tcMar>
-          </w:tcPr>
-          <w:p>
-            <w:pPr>
-              <w:spacing w:line="240" w:lineRule="auto"/>
-              <w:rPr>
-                <w:rFonts w:eastAsia="Courier New"/>
-              </w:rPr>
-            </w:pPr>
-            <w:r>
-              <w:rPr>
-                <w:rFonts w:eastAsia="Courier New"/>
-              </w:rPr>
-              <w:t>Denton, Dockery, Donald, Knight</w:t>
-            </w:r>
-          </w:p>
-        </w:tc>
-      </w:tr>
-      <w:tr>
-        <w:tc>
-          <w:tcPr>
-            <w:tcW w:w="2361" w:type="dxa"/>
-            <w:tcBorders>
-              <w:left w:val="single" w:sz="8" w:space="0" w:color="000000"/>
-              <w:bottom w:val="single" w:sz="8" w:space="0" w:color="000000"/>
-              <w:right w:val="single" w:sz="8" w:space="0" w:color="000000"/>
-            </w:tcBorders>
-            <w:shd w:val="clear" w:color="auto" w:fill="auto"/>
-            <w:tcMar>
-              <w:top w:w="100" w:type="dxa"/>
-              <w:left w:w="100" w:type="dxa"/>
-              <w:bottom w:w="100" w:type="dxa"/>
-              <w:right w:w="100" w:type="dxa"/>
-            </w:tcMar>
-          </w:tcPr>
-          <w:p>
-            <w:pPr>
-              <w:spacing w:line="240" w:lineRule="auto"/>
-              <w:rPr>
-                <w:rFonts w:eastAsia="Courier New"/>
-              </w:rPr>
-            </w:pPr>
-            <w:r>
-              <w:rPr>
-                <w:rFonts w:eastAsia="Courier New"/>
-              </w:rPr>
-              <w:t>Date</w:t>
-            </w:r>
-          </w:p>
-        </w:tc>
-        <w:tc>
-          <w:tcPr>
-            <w:tcW w:w="6999" w:type="dxa"/>
-            <w:tcBorders>
-              <w:bottom w:val="single" w:sz="8" w:space="0" w:color="000000"/>
-              <w:right w:val="single" w:sz="8" w:space="0" w:color="000000"/>
-            </w:tcBorders>
-            <w:shd w:val="clear" w:color="auto" w:fill="auto"/>
-            <w:tcMar>
-              <w:top w:w="100" w:type="dxa"/>
-              <w:left w:w="100" w:type="dxa"/>
-              <w:bottom w:w="100" w:type="dxa"/>
-              <w:right w:w="100" w:type="dxa"/>
-            </w:tcMar>
-          </w:tcPr>
-          <w:p>
-            <w:pPr>
-              <w:spacing w:line="240" w:lineRule="auto"/>
-              <w:rPr>
-                <w:rFonts w:eastAsia="Courier New"/>
-              </w:rPr>
-            </w:pPr>
-          </w:p>
-        </w:tc>
-      </w:tr>
-      <w:tr>
-        <w:tc>
-          <w:tcPr>
-            <w:tcW w:w="2361" w:type="dxa"/>
-            <w:tcBorders>
-              <w:left w:val="single" w:sz="8" w:space="0" w:color="000000"/>
-              <w:bottom w:val="single" w:sz="8" w:space="0" w:color="000000"/>
-              <w:right w:val="single" w:sz="8" w:space="0" w:color="000000"/>
-            </w:tcBorders>
-            <w:shd w:val="clear" w:color="auto" w:fill="auto"/>
-            <w:tcMar>
-              <w:top w:w="100" w:type="dxa"/>
-              <w:left w:w="100" w:type="dxa"/>
-              <w:bottom w:w="100" w:type="dxa"/>
-              <w:right w:w="100" w:type="dxa"/>
-            </w:tcMar>
-          </w:tcPr>
-          <w:p>
-            <w:pPr>
-              <w:spacing w:line="240" w:lineRule="auto"/>
-              <w:rPr>
-                <w:rFonts w:eastAsia="Courier New"/>
-              </w:rPr>
-            </w:pPr>
-            <w:r>
-              <w:rPr>
-                <w:rFonts w:eastAsia="Courier New"/>
-              </w:rPr>
-              <w:t>Summary</w:t>
-            </w:r>
-          </w:p>
-        </w:tc>
-        <w:tc>
-          <w:tcPr>
-            <w:tcW w:w="6999" w:type="dxa"/>
-            <w:tcBorders>
-              <w:bottom w:val="single" w:sz="8" w:space="0" w:color="000000"/>
-              <w:right w:val="single" w:sz="8" w:space="0" w:color="000000"/>
-            </w:tcBorders>
-            <w:shd w:val="clear" w:color="auto" w:fill="auto"/>
-            <w:tcMar>
-              <w:top w:w="100" w:type="dxa"/>
-              <w:left w:w="100" w:type="dxa"/>
-              <w:bottom w:w="100" w:type="dxa"/>
-              <w:right w:w="100" w:type="dxa"/>
-            </w:tcMar>
-          </w:tcPr>
-          <w:p>
-            <w:pPr>
-              <w:spacing w:line="240" w:lineRule="auto"/>
-              <w:rPr>
-                <w:rFonts w:eastAsia="Courier New"/>
-              </w:rPr>
-            </w:pPr>
-            <w:r>
-              <w:rPr>
-                <w:rFonts w:eastAsia="Courier New"/>
-              </w:rPr>
-              <w:t>This use case describes the steps necessary to create a profile to use the software.</w:t>
-            </w:r>
-          </w:p>
-        </w:tc>
-      </w:tr>
-      <w:tr>
-        <w:tc>
-          <w:tcPr>
-            <w:tcW w:w="2361" w:type="dxa"/>
-            <w:tcBorders>
-              <w:left w:val="single" w:sz="8" w:space="0" w:color="000000"/>
-              <w:bottom w:val="single" w:sz="8" w:space="0" w:color="000000"/>
-              <w:right w:val="single" w:sz="8" w:space="0" w:color="000000"/>
-            </w:tcBorders>
-            <w:shd w:val="clear" w:color="auto" w:fill="auto"/>
-            <w:tcMar>
-              <w:top w:w="100" w:type="dxa"/>
-              <w:left w:w="100" w:type="dxa"/>
-              <w:bottom w:w="100" w:type="dxa"/>
-              <w:right w:w="100" w:type="dxa"/>
-            </w:tcMar>
-          </w:tcPr>
-          <w:p>
-            <w:pPr>
-              <w:spacing w:line="240" w:lineRule="auto"/>
-              <w:rPr>
-                <w:rFonts w:eastAsia="Courier New"/>
-              </w:rPr>
-            </w:pPr>
-            <w:r>
-              <w:rPr>
-                <w:rFonts w:eastAsia="Courier New"/>
-              </w:rPr>
-              <w:lastRenderedPageBreak/>
-              <w:t>Basic Path</w:t>
-            </w:r>
-          </w:p>
-        </w:tc>
-        <w:tc>
-          <w:tcPr>
-            <w:tcW w:w="6999" w:type="dxa"/>
-            <w:tcBorders>
-              <w:bottom w:val="single" w:sz="8" w:space="0" w:color="000000"/>
-              <w:right w:val="single" w:sz="8" w:space="0" w:color="000000"/>
-            </w:tcBorders>
-            <w:shd w:val="clear" w:color="auto" w:fill="auto"/>
-            <w:tcMar>
-              <w:top w:w="100" w:type="dxa"/>
-              <w:left w:w="100" w:type="dxa"/>
-              <w:bottom w:w="100" w:type="dxa"/>
-              <w:right w:w="100" w:type="dxa"/>
-            </w:tcMar>
-          </w:tcPr>
-          <w:p>
-            <w:pPr>
-              <w:spacing w:line="216" w:lineRule="auto"/>
-              <w:contextualSpacing/>
-              <w:jc w:val="both"/>
-              <w:rPr>
-                <w:rFonts w:eastAsia="Courier New"/>
-              </w:rPr>
-            </w:pPr>
-          </w:p>
-        </w:tc>
-      </w:tr>
-      <w:tr>
-        <w:tc>
-          <w:tcPr>
-            <w:tcW w:w="2361" w:type="dxa"/>
-            <w:tcBorders>
-              <w:left w:val="single" w:sz="8" w:space="0" w:color="000000"/>
-              <w:bottom w:val="single" w:sz="8" w:space="0" w:color="000000"/>
-              <w:right w:val="single" w:sz="8" w:space="0" w:color="000000"/>
-            </w:tcBorders>
-            <w:shd w:val="clear" w:color="auto" w:fill="auto"/>
-            <w:tcMar>
-              <w:top w:w="100" w:type="dxa"/>
-              <w:left w:w="100" w:type="dxa"/>
-              <w:bottom w:w="100" w:type="dxa"/>
-              <w:right w:w="100" w:type="dxa"/>
-            </w:tcMar>
-          </w:tcPr>
-          <w:p>
-            <w:pPr>
-              <w:spacing w:line="240" w:lineRule="auto"/>
-              <w:rPr>
-                <w:rFonts w:eastAsia="Courier New"/>
-              </w:rPr>
-            </w:pPr>
-            <w:r>
-              <w:rPr>
-                <w:rFonts w:eastAsia="Courier New"/>
-              </w:rPr>
-              <w:t>Exception Paths</w:t>
-            </w:r>
-          </w:p>
-        </w:tc>
-        <w:tc>
-          <w:tcPr>
-            <w:tcW w:w="6999" w:type="dxa"/>
-            <w:tcBorders>
-              <w:bottom w:val="single" w:sz="8" w:space="0" w:color="000000"/>
-              <w:right w:val="single" w:sz="8" w:space="0" w:color="000000"/>
-            </w:tcBorders>
-            <w:shd w:val="clear" w:color="auto" w:fill="auto"/>
-            <w:tcMar>
-              <w:top w:w="100" w:type="dxa"/>
-              <w:left w:w="100" w:type="dxa"/>
-              <w:bottom w:w="100" w:type="dxa"/>
-              <w:right w:w="100" w:type="dxa"/>
-            </w:tcMar>
-          </w:tcPr>
-          <w:p>
-            <w:pPr>
-              <w:spacing w:line="240" w:lineRule="auto"/>
-              <w:rPr>
-                <w:rFonts w:eastAsia="Courier New"/>
-              </w:rPr>
-            </w:pPr>
-          </w:p>
-        </w:tc>
-      </w:tr>
-      <w:tr>
-        <w:tc>
-          <w:tcPr>
-            <w:tcW w:w="2361" w:type="dxa"/>
-            <w:tcBorders>
-              <w:left w:val="single" w:sz="8" w:space="0" w:color="000000"/>
-              <w:bottom w:val="single" w:sz="8" w:space="0" w:color="000000"/>
-              <w:right w:val="single" w:sz="8" w:space="0" w:color="000000"/>
-            </w:tcBorders>
-            <w:shd w:val="clear" w:color="auto" w:fill="auto"/>
-            <w:tcMar>
-              <w:top w:w="100" w:type="dxa"/>
-              <w:left w:w="100" w:type="dxa"/>
-              <w:bottom w:w="100" w:type="dxa"/>
-              <w:right w:w="100" w:type="dxa"/>
-            </w:tcMar>
-          </w:tcPr>
-          <w:p>
-            <w:pPr>
-              <w:spacing w:line="240" w:lineRule="auto"/>
-              <w:rPr>
-                <w:rFonts w:eastAsia="Courier New"/>
-              </w:rPr>
-            </w:pPr>
-            <w:r>
-              <w:rPr>
-                <w:rFonts w:eastAsia="Courier New"/>
-              </w:rPr>
-              <w:t>Triggers</w:t>
-            </w:r>
-          </w:p>
-        </w:tc>
-        <w:tc>
-          <w:tcPr>
-            <w:tcW w:w="6999" w:type="dxa"/>
-            <w:tcBorders>
-              <w:bottom w:val="single" w:sz="8" w:space="0" w:color="000000"/>
-              <w:right w:val="single" w:sz="8" w:space="0" w:color="000000"/>
-            </w:tcBorders>
-            <w:shd w:val="clear" w:color="auto" w:fill="auto"/>
-            <w:tcMar>
-              <w:top w:w="100" w:type="dxa"/>
-              <w:left w:w="100" w:type="dxa"/>
-              <w:bottom w:w="100" w:type="dxa"/>
-              <w:right w:w="100" w:type="dxa"/>
-            </w:tcMar>
-          </w:tcPr>
-          <w:p>
-            <w:pPr>
-              <w:spacing w:line="240" w:lineRule="auto"/>
-              <w:rPr>
-                <w:rFonts w:eastAsia="Courier New"/>
-              </w:rPr>
-            </w:pPr>
-          </w:p>
-        </w:tc>
-      </w:tr>
-      <w:tr>
-        <w:tc>
-          <w:tcPr>
-            <w:tcW w:w="2361" w:type="dxa"/>
-            <w:tcBorders>
-              <w:left w:val="single" w:sz="8" w:space="0" w:color="000000"/>
-              <w:bottom w:val="single" w:sz="8" w:space="0" w:color="000000"/>
-              <w:right w:val="single" w:sz="8" w:space="0" w:color="000000"/>
-            </w:tcBorders>
-            <w:shd w:val="clear" w:color="auto" w:fill="auto"/>
-            <w:tcMar>
-              <w:top w:w="100" w:type="dxa"/>
-              <w:left w:w="100" w:type="dxa"/>
-              <w:bottom w:w="100" w:type="dxa"/>
-              <w:right w:w="100" w:type="dxa"/>
-            </w:tcMar>
-          </w:tcPr>
-          <w:p>
-            <w:pPr>
-              <w:spacing w:line="240" w:lineRule="auto"/>
-              <w:rPr>
-                <w:rFonts w:eastAsia="Courier New"/>
-              </w:rPr>
-            </w:pPr>
-            <w:r>
-              <w:rPr>
-                <w:rFonts w:eastAsia="Courier New"/>
-              </w:rPr>
-              <w:t>Pre-conditions</w:t>
-            </w:r>
-          </w:p>
-        </w:tc>
-        <w:tc>
-          <w:tcPr>
-            <w:tcW w:w="6999" w:type="dxa"/>
-            <w:tcBorders>
-              <w:bottom w:val="single" w:sz="8" w:space="0" w:color="000000"/>
-              <w:right w:val="single" w:sz="8" w:space="0" w:color="000000"/>
-            </w:tcBorders>
-            <w:shd w:val="clear" w:color="auto" w:fill="auto"/>
-            <w:tcMar>
-              <w:top w:w="100" w:type="dxa"/>
-              <w:left w:w="100" w:type="dxa"/>
-              <w:bottom w:w="100" w:type="dxa"/>
-              <w:right w:w="100" w:type="dxa"/>
-            </w:tcMar>
-          </w:tcPr>
-          <w:p>
-            <w:pPr>
-              <w:spacing w:line="240" w:lineRule="auto"/>
-              <w:rPr>
-                <w:rFonts w:eastAsia="Courier New"/>
-              </w:rPr>
-            </w:pPr>
-          </w:p>
-        </w:tc>
-      </w:tr>
-      <w:tr>
-        <w:tc>
-          <w:tcPr>
-            <w:tcW w:w="2361" w:type="dxa"/>
-            <w:tcBorders>
-              <w:left w:val="single" w:sz="8" w:space="0" w:color="000000"/>
-              <w:bottom w:val="single" w:sz="8" w:space="0" w:color="000000"/>
-              <w:right w:val="single" w:sz="8" w:space="0" w:color="000000"/>
-            </w:tcBorders>
-            <w:shd w:val="clear" w:color="auto" w:fill="auto"/>
-            <w:tcMar>
-              <w:top w:w="100" w:type="dxa"/>
-              <w:left w:w="100" w:type="dxa"/>
-              <w:bottom w:w="100" w:type="dxa"/>
-              <w:right w:w="100" w:type="dxa"/>
-            </w:tcMar>
-          </w:tcPr>
-          <w:p>
-            <w:pPr>
-              <w:spacing w:line="240" w:lineRule="auto"/>
-              <w:rPr>
-                <w:rFonts w:eastAsia="Courier New"/>
-              </w:rPr>
-            </w:pPr>
-            <w:r>
-              <w:rPr>
-                <w:rFonts w:eastAsia="Courier New"/>
-              </w:rPr>
-              <w:t>Post-conditions</w:t>
-            </w:r>
-          </w:p>
-        </w:tc>
-        <w:tc>
-          <w:tcPr>
-            <w:tcW w:w="6999" w:type="dxa"/>
-            <w:tcBorders>
-              <w:bottom w:val="single" w:sz="8" w:space="0" w:color="000000"/>
-              <w:right w:val="single" w:sz="8" w:space="0" w:color="000000"/>
-            </w:tcBorders>
-            <w:shd w:val="clear" w:color="auto" w:fill="auto"/>
-            <w:tcMar>
-              <w:top w:w="100" w:type="dxa"/>
-              <w:left w:w="100" w:type="dxa"/>
-              <w:bottom w:w="100" w:type="dxa"/>
-              <w:right w:w="100" w:type="dxa"/>
-            </w:tcMar>
-          </w:tcPr>
-          <w:p>
-            <w:pPr>
-              <w:spacing w:line="240" w:lineRule="auto"/>
-              <w:rPr>
-                <w:rFonts w:eastAsia="Courier New"/>
-              </w:rPr>
-            </w:pPr>
-          </w:p>
-        </w:tc>
-      </w:tr>
-    </w:tbl>
-    <w:p/>
+    <w:p>
+      <w:bookmarkStart w:id="0" w:name="_GoBack"/>
+      <w:bookmarkEnd w:id="0"/>
+    </w:p>
     <w:sectPr>
       <w:pgSz w:w="12240" w:h="15840"/>
       <w:pgMar w:top="1440" w:right="1440" w:bottom="1440" w:left="1440" w:header="0" w:footer="720" w:gutter="0"/>
@@ -12193,7 +11430,7 @@
 </file>
 
 <file path=word/numbering.xml><?xml version="1.0" encoding="utf-8"?>
-<w:numbering xmlns:wpc="http://schemas.microsoft.com/office/word/2010/wordprocessingCanvas" xmlns:cx="http://schemas.microsoft.com/office/drawing/2014/chartex" xmlns:cx1="http://schemas.microsoft.com/office/drawing/2015/9/8/chartex" xmlns:cx2="http://schemas.microsoft.com/office/drawing/2015/10/21/chartex" xmlns:cx3="http://schemas.microsoft.com/office/drawing/2016/5/9/chartex" xmlns:cx4="http://schemas.microsoft.com/office/drawing/2016/5/10/chartex" xmlns:cx5="http://schemas.microsoft.com/office/drawing/2016/5/11/chartex" xmlns:cx6="http://schemas.microsoft.com/office/drawing/2016/5/12/chartex" xmlns:cx7="http://schemas.microsoft.com/office/drawing/2016/5/13/chartex" xmlns:cx8="http://schemas.microsoft.com/office/drawing/2016/5/14/chartex" xmlns:mc="http://schemas.openxmlformats.org/markup-compatibility/2006" xmlns:aink="http://schemas.microsoft.com/office/drawing/2016/ink" xmlns:am3d="http://schemas.microsoft.com/office/drawing/2017/model3d" xmlns:o="urn:schemas-microsoft-com:office:office" xmlns:r="http://schemas.openxmlformats.org/officeDocument/2006/relationships" xmlns:m="http://schemas.openxmlformats.org/officeDocument/2006/math" xmlns:v="urn:schemas-microsoft-com:vml" xmlns:wp14="http://schemas.microsoft.com/office/word/2010/wordprocessingDrawing" xmlns:wp="http://schemas.openxmlformats.org/drawingml/2006/wordprocessingDrawing" xmlns:w10="urn:schemas-microsoft-com:office:word" xmlns:w="http://schemas.openxmlformats.org/wordprocessingml/2006/main" xmlns:w14="http://schemas.microsoft.com/office/word/2010/wordml" xmlns:w15="http://schemas.microsoft.com/office/word/2012/wordml" xmlns:w16cid="http://schemas.microsoft.com/office/word/2016/wordml/cid" xmlns:w16se="http://schemas.microsoft.com/office/word/2015/wordml/symex" xmlns:wpg="http://schemas.microsoft.com/office/word/2010/wordprocessingGroup" xmlns:wpi="http://schemas.microsoft.com/office/word/2010/wordprocessingInk" xmlns:wne="http://schemas.microsoft.com/office/word/2006/wordml" xmlns:wps="http://schemas.microsoft.com/office/word/2010/wordprocessingShape" mc:Ignorable="w14 w15 w16se w16cid wp14">
+<w:numbering xmlns:wpc="http://schemas.microsoft.com/office/word/2010/wordprocessingCanvas" xmlns:cx="http://schemas.microsoft.com/office/drawing/2014/chartex" xmlns:cx1="http://schemas.microsoft.com/office/drawing/2015/9/8/chartex" xmlns:mc="http://schemas.openxmlformats.org/markup-compatibility/2006" xmlns:o="urn:schemas-microsoft-com:office:office" xmlns:r="http://schemas.openxmlformats.org/officeDocument/2006/relationships" xmlns:m="http://schemas.openxmlformats.org/officeDocument/2006/math" xmlns:v="urn:schemas-microsoft-com:vml" xmlns:wp14="http://schemas.microsoft.com/office/word/2010/wordprocessingDrawing" xmlns:wp="http://schemas.openxmlformats.org/drawingml/2006/wordprocessingDrawing" xmlns:w10="urn:schemas-microsoft-com:office:word" xmlns:w="http://schemas.openxmlformats.org/wordprocessingml/2006/main" xmlns:w14="http://schemas.microsoft.com/office/word/2010/wordml" xmlns:w15="http://schemas.microsoft.com/office/word/2012/wordml" xmlns:w16se="http://schemas.microsoft.com/office/word/2015/wordml/symex" xmlns:wpg="http://schemas.microsoft.com/office/word/2010/wordprocessingGroup" xmlns:wpi="http://schemas.microsoft.com/office/word/2010/wordprocessingInk" xmlns:wne="http://schemas.microsoft.com/office/word/2006/wordml" xmlns:wps="http://schemas.microsoft.com/office/word/2010/wordprocessingShape" mc:Ignorable="w14 w15 w16se wp14">
   <w:abstractNum w:abstractNumId="0" w15:restartNumberingAfterBreak="0">
     <w:nsid w:val="024E1404"/>
     <w:multiLevelType w:val="multilevel"/>
@@ -15654,7 +14891,7 @@
 </file>
 
 <file path=word/styles.xml><?xml version="1.0" encoding="utf-8"?>
-<w:styles xmlns:mc="http://schemas.openxmlformats.org/markup-compatibility/2006" xmlns:r="http://schemas.openxmlformats.org/officeDocument/2006/relationships" xmlns:w="http://schemas.openxmlformats.org/wordprocessingml/2006/main" xmlns:w14="http://schemas.microsoft.com/office/word/2010/wordml" xmlns:w15="http://schemas.microsoft.com/office/word/2012/wordml" xmlns:w16cid="http://schemas.microsoft.com/office/word/2016/wordml/cid" xmlns:w16se="http://schemas.microsoft.com/office/word/2015/wordml/symex" mc:Ignorable="w14 w15 w16se w16cid">
+<w:styles xmlns:mc="http://schemas.openxmlformats.org/markup-compatibility/2006" xmlns:r="http://schemas.openxmlformats.org/officeDocument/2006/relationships" xmlns:w="http://schemas.openxmlformats.org/wordprocessingml/2006/main" xmlns:w14="http://schemas.microsoft.com/office/word/2010/wordml" xmlns:w15="http://schemas.microsoft.com/office/word/2012/wordml" xmlns:w16se="http://schemas.microsoft.com/office/word/2015/wordml/symex" mc:Ignorable="w14 w15 w16se">
   <w:docDefaults>
     <w:rPrDefault>
       <w:rPr>
@@ -15678,7 +14915,7 @@
       </w:pPr>
     </w:pPrDefault>
   </w:docDefaults>
-  <w:latentStyles w:defLockedState="0" w:defUIPriority="99" w:defSemiHidden="0" w:defUnhideWhenUsed="0" w:defQFormat="0" w:count="375">
+  <w:latentStyles w:defLockedState="0" w:defUIPriority="99" w:defSemiHidden="0" w:defUnhideWhenUsed="0" w:defQFormat="0" w:count="371">
     <w:lsdException w:name="Normal" w:uiPriority="0" w:qFormat="1"/>
     <w:lsdException w:name="heading 1" w:uiPriority="9" w:qFormat="1"/>
     <w:lsdException w:name="heading 2" w:semiHidden="1" w:uiPriority="9" w:unhideWhenUsed="1" w:qFormat="1"/>
@@ -16050,10 +15287,6 @@
     <w:lsdException w:name="List Table 5 Dark Accent 6" w:uiPriority="50"/>
     <w:lsdException w:name="List Table 6 Colorful Accent 6" w:uiPriority="51"/>
     <w:lsdException w:name="List Table 7 Colorful Accent 6" w:uiPriority="52"/>
-    <w:lsdException w:name="Mention" w:semiHidden="1" w:unhideWhenUsed="1"/>
-    <w:lsdException w:name="Smart Hyperlink" w:semiHidden="1" w:unhideWhenUsed="1"/>
-    <w:lsdException w:name="Hashtag" w:semiHidden="1" w:unhideWhenUsed="1"/>
-    <w:lsdException w:name="Unresolved Mention" w:semiHidden="1" w:unhideWhenUsed="1"/>
   </w:latentStyles>
   <w:style w:type="paragraph" w:default="1" w:styleId="Normal">
     <w:name w:val="Normal"/>

</xml_diff>